<commit_message>
Outlines for GWAS workshop
</commit_message>
<xml_diff>
--- a/outlines.docx
+++ b/outlines.docx
@@ -22,7 +22,17 @@
           <w:sz w:val="36"/>
           <w:szCs w:val="36"/>
         </w:rPr>
-        <w:t>Applied GWAS</w:t>
+        <w:t>Practical</w:t>
+      </w:r>
+      <w:r>
+        <w:rPr>
+          <w:rFonts w:ascii="Arial" w:eastAsia="Times New Roman" w:hAnsi="Arial" w:cs="Arial"/>
+          <w:b/>
+          <w:bCs/>
+          <w:sz w:val="36"/>
+          <w:szCs w:val="36"/>
+        </w:rPr>
+        <w:t xml:space="preserve"> GWAS</w:t>
       </w:r>
       <w:r>
         <w:rPr>
@@ -547,7 +557,55 @@
           <w:sz w:val="24"/>
           <w:szCs w:val="24"/>
         </w:rPr>
-        <w:t xml:space="preserve">broad pictures as with details of </w:t>
+        <w:t xml:space="preserve">both a </w:t>
+      </w:r>
+      <w:r>
+        <w:rPr>
+          <w:rFonts w:ascii="Arial" w:hAnsi="Arial" w:cs="Arial"/>
+          <w:sz w:val="24"/>
+          <w:szCs w:val="24"/>
+        </w:rPr>
+        <w:t>broad picture</w:t>
+      </w:r>
+      <w:r>
+        <w:rPr>
+          <w:rFonts w:ascii="Arial" w:hAnsi="Arial" w:cs="Arial"/>
+          <w:sz w:val="24"/>
+          <w:szCs w:val="24"/>
+        </w:rPr>
+        <w:t xml:space="preserve"> and</w:t>
+      </w:r>
+      <w:r>
+        <w:rPr>
+          <w:rFonts w:ascii="Arial" w:hAnsi="Arial" w:cs="Arial"/>
+          <w:sz w:val="24"/>
+          <w:szCs w:val="24"/>
+        </w:rPr>
+        <w:t xml:space="preserve"> computational de</w:t>
+      </w:r>
+      <w:r>
+        <w:rPr>
+          <w:rFonts w:ascii="Arial" w:hAnsi="Arial" w:cs="Arial"/>
+          <w:sz w:val="24"/>
+          <w:szCs w:val="24"/>
+        </w:rPr>
+        <w:t>t</w:t>
+      </w:r>
+      <w:r>
+        <w:rPr>
+          <w:rFonts w:ascii="Arial" w:hAnsi="Arial" w:cs="Arial"/>
+          <w:sz w:val="24"/>
+          <w:szCs w:val="24"/>
+        </w:rPr>
+        <w:t>ails</w:t>
+      </w:r>
+      <w:r>
+        <w:rPr>
+          <w:rFonts w:ascii="Arial" w:hAnsi="Arial" w:cs="Arial"/>
+          <w:sz w:val="24"/>
+          <w:szCs w:val="24"/>
+        </w:rPr>
+        <w:t xml:space="preserve"> of </w:t>
       </w:r>
       <w:r>
         <w:rPr>
@@ -571,23 +629,39 @@
           <w:sz w:val="24"/>
           <w:szCs w:val="24"/>
         </w:rPr>
-        <w:t xml:space="preserve"> researchers </w:t>
-      </w:r>
-      <w:r>
-        <w:rPr>
-          <w:rFonts w:ascii="Arial" w:hAnsi="Arial" w:cs="Arial"/>
-          <w:sz w:val="24"/>
-          <w:szCs w:val="24"/>
-        </w:rPr>
-        <w:t xml:space="preserve">from </w:t>
-      </w:r>
-      <w:r>
-        <w:rPr>
-          <w:rFonts w:ascii="Arial" w:hAnsi="Arial" w:cs="Arial"/>
-          <w:sz w:val="24"/>
-          <w:szCs w:val="24"/>
-        </w:rPr>
-        <w:t xml:space="preserve">various </w:t>
+        <w:t xml:space="preserve"> </w:t>
+      </w:r>
+      <w:r>
+        <w:rPr>
+          <w:rFonts w:ascii="Arial" w:hAnsi="Arial" w:cs="Arial"/>
+          <w:sz w:val="24"/>
+          <w:szCs w:val="24"/>
+        </w:rPr>
+        <w:t xml:space="preserve">biomedical </w:t>
+      </w:r>
+      <w:r>
+        <w:rPr>
+          <w:rFonts w:ascii="Arial" w:hAnsi="Arial" w:cs="Arial"/>
+          <w:sz w:val="24"/>
+          <w:szCs w:val="24"/>
+        </w:rPr>
+        <w:t xml:space="preserve">researchers </w:t>
+      </w:r>
+      <w:r>
+        <w:rPr>
+          <w:rFonts w:ascii="Arial" w:hAnsi="Arial" w:cs="Arial"/>
+          <w:sz w:val="24"/>
+          <w:szCs w:val="24"/>
+        </w:rPr>
+        <w:t>and related</w:t>
+      </w:r>
+      <w:r>
+        <w:rPr>
+          <w:rFonts w:ascii="Arial" w:hAnsi="Arial" w:cs="Arial"/>
+          <w:sz w:val="24"/>
+          <w:szCs w:val="24"/>
+        </w:rPr>
+        <w:t xml:space="preserve"> </w:t>
       </w:r>
       <w:r>
         <w:rPr>
@@ -835,7 +909,25 @@
           <w:sz w:val="24"/>
           <w:szCs w:val="24"/>
         </w:rPr>
-        <w:t>be particularly beneficial to those who come with their own questions</w:t>
+        <w:t xml:space="preserve">be particularly beneficial to those who come with their own </w:t>
+      </w:r>
+      <w:r>
+        <w:rPr>
+          <w:rFonts w:ascii="Arial" w:hAnsi="Arial" w:cs="Arial"/>
+          <w:sz w:val="24"/>
+          <w:szCs w:val="24"/>
+        </w:rPr>
+        <w:t>problem</w:t>
+      </w:r>
+      <w:bookmarkStart w:id="0" w:name="_GoBack"/>
+      <w:bookmarkEnd w:id="0"/>
+      <w:r>
+        <w:rPr>
+          <w:rFonts w:ascii="Arial" w:hAnsi="Arial" w:cs="Arial"/>
+          <w:sz w:val="24"/>
+          <w:szCs w:val="24"/>
+        </w:rPr>
+        <w:t>s</w:t>
       </w:r>
       <w:r>
         <w:rPr>
@@ -1067,19 +1159,7 @@
           <w:szCs w:val="24"/>
           <w:shd w:val="clear" w:color="auto" w:fill="FFFFFF"/>
         </w:rPr>
-        <w:t xml:space="preserve">will be </w:t>
-      </w:r>
-      <w:bookmarkStart w:id="0" w:name="_GoBack"/>
-      <w:bookmarkEnd w:id="0"/>
-      <w:r>
-        <w:rPr>
-          <w:rFonts w:ascii="Arial" w:eastAsia="Times New Roman" w:hAnsi="Arial" w:cs="Arial"/>
-          <w:color w:val="222222"/>
-          <w:sz w:val="24"/>
-          <w:szCs w:val="24"/>
-          <w:shd w:val="clear" w:color="auto" w:fill="FFFFFF"/>
-        </w:rPr>
-        <w:t>done</w:t>
+        <w:t>will be done</w:t>
       </w:r>
       <w:r>
         <w:rPr>
@@ -1409,7 +1489,7 @@
         <w:rPr>
           <w:rFonts w:ascii="Arial" w:hAnsi="Arial" w:cs="Arial"/>
         </w:rPr>
-        <w:t xml:space="preserve">e had studied and worked on statistical </w:t>
+        <w:t xml:space="preserve">e had worked on statistical </w:t>
       </w:r>
       <w:r>
         <w:rPr>
@@ -1728,7 +1808,19 @@
         <w:rPr>
           <w:rFonts w:ascii="Arial" w:hAnsi="Arial" w:cs="Arial"/>
         </w:rPr>
+        <w:t xml:space="preserve">data analysis, </w:t>
+      </w:r>
+      <w:r>
+        <w:rPr>
+          <w:rFonts w:ascii="Arial" w:hAnsi="Arial" w:cs="Arial"/>
+        </w:rPr>
         <w:t xml:space="preserve">software development and </w:t>
+      </w:r>
+      <w:r>
+        <w:rPr>
+          <w:rFonts w:ascii="Arial" w:hAnsi="Arial" w:cs="Arial"/>
+        </w:rPr>
+        <w:t xml:space="preserve">other </w:t>
       </w:r>
       <w:r>
         <w:rPr>

</xml_diff>